<commit_message>
EIGHTEENF-5 : Added updated team list document.
</commit_message>
<xml_diff>
--- a/documentation/GSA Agile Delivery Services RFQ IMC Response Team.docx
+++ b/documentation/GSA Agile Delivery Services RFQ IMC Response Team.docx
@@ -390,56 +390,33 @@
                 <w:szCs w:val="24"/>
               </w:rPr>
             </w:pPr>
-            <w:proofErr w:type="spellStart"/>
-            <w:r>
-              <w:rPr>
-                <w:rFonts w:ascii="Arial" w:hAnsi="Arial" w:cs="Arial"/>
-                <w:color w:val="000000"/>
-                <w:sz w:val="24"/>
-                <w:szCs w:val="24"/>
-              </w:rPr>
-              <w:t>Parul</w:t>
-            </w:r>
-            <w:proofErr w:type="spellEnd"/>
-            <w:r>
-              <w:rPr>
-                <w:rFonts w:ascii="Arial" w:hAnsi="Arial" w:cs="Arial"/>
-                <w:color w:val="000000"/>
-                <w:sz w:val="24"/>
-                <w:szCs w:val="24"/>
-              </w:rPr>
-              <w:t xml:space="preserve"> Patel</w:t>
-            </w:r>
-          </w:p>
-          <w:p>
-            <w:pPr>
-              <w:rPr>
-                <w:rFonts w:ascii="Arial" w:hAnsi="Arial" w:cs="Arial"/>
-                <w:sz w:val="24"/>
-                <w:szCs w:val="24"/>
-              </w:rPr>
-            </w:pPr>
-            <w:proofErr w:type="spellStart"/>
-            <w:r>
-              <w:rPr>
-                <w:rFonts w:ascii="Arial" w:hAnsi="Arial" w:cs="Arial"/>
-                <w:color w:val="000000"/>
-                <w:sz w:val="24"/>
-                <w:szCs w:val="24"/>
-              </w:rPr>
-              <w:t>Dipti</w:t>
-            </w:r>
-            <w:proofErr w:type="spellEnd"/>
-            <w:r>
-              <w:rPr>
-                <w:rFonts w:ascii="Arial" w:hAnsi="Arial" w:cs="Arial"/>
-                <w:color w:val="000000"/>
-                <w:sz w:val="24"/>
-                <w:szCs w:val="24"/>
-              </w:rPr>
-              <w:t xml:space="preserve"> </w:t>
-            </w:r>
-            <w:proofErr w:type="spellStart"/>
+            <w:r>
+              <w:rPr>
+                <w:rFonts w:ascii="Arial" w:hAnsi="Arial" w:cs="Arial"/>
+                <w:color w:val="000000"/>
+                <w:sz w:val="24"/>
+                <w:szCs w:val="24"/>
+              </w:rPr>
+              <w:t>Parul Patel</w:t>
+            </w:r>
+          </w:p>
+          <w:p>
+            <w:pPr>
+              <w:rPr>
+                <w:rFonts w:ascii="Arial" w:hAnsi="Arial" w:cs="Arial"/>
+                <w:sz w:val="24"/>
+                <w:szCs w:val="24"/>
+              </w:rPr>
+            </w:pPr>
+            <w:r>
+              <w:rPr>
+                <w:rFonts w:ascii="Arial" w:hAnsi="Arial" w:cs="Arial"/>
+                <w:color w:val="000000"/>
+                <w:sz w:val="24"/>
+                <w:szCs w:val="24"/>
+              </w:rPr>
+              <w:t xml:space="preserve">Dipti </w:t>
+            </w:r>
             <w:r>
               <w:rPr>
                 <w:rFonts w:ascii="Arial" w:hAnsi="Arial" w:cs="Arial"/>
@@ -449,7 +426,6 @@
               </w:rPr>
               <w:t>Bhanose</w:t>
             </w:r>
-            <w:proofErr w:type="spellEnd"/>
           </w:p>
         </w:tc>
       </w:tr>
@@ -679,33 +655,6 @@
                 <w:szCs w:val="24"/>
               </w:rPr>
               <w:t>Shreyas Patil</w:t>
-            </w:r>
-          </w:p>
-          <w:p>
-            <w:pPr>
-              <w:rPr>
-                <w:rFonts w:ascii="Arial" w:hAnsi="Arial" w:cs="Arial"/>
-                <w:sz w:val="24"/>
-                <w:szCs w:val="24"/>
-              </w:rPr>
-            </w:pPr>
-            <w:r>
-              <w:rPr>
-                <w:rFonts w:ascii="Arial" w:hAnsi="Arial" w:cs="Arial"/>
-                <w:color w:val="000000"/>
-                <w:sz w:val="24"/>
-                <w:szCs w:val="24"/>
-              </w:rPr>
-              <w:t xml:space="preserve">Enoch </w:t>
-            </w:r>
-            <w:r>
-              <w:rPr>
-                <w:rFonts w:ascii="Arial" w:hAnsi="Arial" w:cs="Arial"/>
-                <w:color w:val="000000"/>
-                <w:sz w:val="24"/>
-                <w:szCs w:val="24"/>
-              </w:rPr>
-              <w:t>Chuang</w:t>
             </w:r>
           </w:p>
         </w:tc>
@@ -1263,7 +1212,25 @@
           <w:sz w:val="24"/>
           <w:szCs w:val="24"/>
         </w:rPr>
-        <w:t>The Agile Coach, Matt Killmeyer, was named by the IMC Vice President of Technology as the sole team lead for the IMC 18F Agile response. Mr. Killmeyer is a certified Agile Scrum Master and Project Management Professional who leads multiple Agile development projects for IMC, including the Infrastructure Support for the Universal Service Administrative Company’s (USAC) National Lifeline Accountability Database (NLAD) System, which includes 20 team members in aligned in two SCRUM teams, and an analyst, documentation, and management team.</w:t>
+        <w:t xml:space="preserve">The Agile Coach, Matt Killmeyer, was named by the IMC Vice President of Technology as the sole team lead for the IMC 18F </w:t>
+      </w:r>
+      <w:proofErr w:type="gramStart"/>
+      <w:r>
+        <w:rPr>
+          <w:rFonts w:ascii="Arial" w:eastAsia="Calibri" w:hAnsi="Arial" w:cs="Arial"/>
+          <w:sz w:val="24"/>
+          <w:szCs w:val="24"/>
+        </w:rPr>
+        <w:t>Agile</w:t>
+      </w:r>
+      <w:proofErr w:type="gramEnd"/>
+      <w:r>
+        <w:rPr>
+          <w:rFonts w:ascii="Arial" w:eastAsia="Calibri" w:hAnsi="Arial" w:cs="Arial"/>
+          <w:sz w:val="24"/>
+          <w:szCs w:val="24"/>
+        </w:rPr>
+        <w:t xml:space="preserve"> response. Mr. Killmeyer is a certified Agile Scrum Master and Project Management Professional who leads multiple Agile development projects for IMC, including the Infrastructure Support for the Universal Service Administrative Company’s (USAC) National Lifeline Accountability Database (NLAD) System, which includes 20 team members in aligned in two SCRUM teams, and an analyst, documentation, and management team.</w:t>
       </w:r>
     </w:p>
     <w:p>

</xml_diff>